<commit_message>
decision form in landing page
</commit_message>
<xml_diff>
--- a/templates/decision_template.docx
+++ b/templates/decision_template.docx
@@ -98,27 +98,6 @@
         <w:gridCol w:w="4512"/>
         <w:gridCol w:w="4513"/>
       </w:tblGrid>
-      <w:tr>
-        <w:trPr/>
-        <w:tc>
-          <w:tcPr>
-            <w:tcW w:w="9025" w:type="dxa"/>
-            <w:gridSpan w:val="2"/>
-            <w:tcBorders/>
-          </w:tcPr>
-          <w:p>
-            <w:pPr>
-              <w:pStyle w:val="Normal"/>
-              <w:widowControl w:val="false"/>
-              <w:rPr/>
-            </w:pPr>
-            <w:r>
-              <w:rPr/>
-              <w:t>DECISION DETAILS</w:t>
-            </w:r>
-          </w:p>
-        </w:tc>
-      </w:tr>
       <w:tr>
         <w:trPr/>
         <w:tc>
@@ -1222,6 +1201,51 @@
       </w:pPr>
       <w:r>
         <w:rPr/>
+        <w:drawing>
+          <wp:anchor behindDoc="0" distT="0" distB="0" distL="0" distR="0" simplePos="0" locked="0" layoutInCell="0" allowOverlap="1" relativeHeight="7">
+            <wp:simplePos x="0" y="0"/>
+            <wp:positionH relativeFrom="column">
+              <wp:posOffset>670560</wp:posOffset>
+            </wp:positionH>
+            <wp:positionV relativeFrom="paragraph">
+              <wp:posOffset>68580</wp:posOffset>
+            </wp:positionV>
+            <wp:extent cx="619125" cy="492125"/>
+            <wp:effectExtent l="0" t="0" r="0" b="0"/>
+            <wp:wrapSquare wrapText="left"/>
+            <wp:docPr id="6" name="Image2" descr=""/>
+            <wp:cNvGraphicFramePr>
+              <a:graphicFrameLocks xmlns:a="http://schemas.openxmlformats.org/drawingml/2006/main" noChangeAspect="1"/>
+            </wp:cNvGraphicFramePr>
+            <a:graphic xmlns:a="http://schemas.openxmlformats.org/drawingml/2006/main">
+              <a:graphicData uri="http://schemas.openxmlformats.org/drawingml/2006/picture">
+                <pic:pic xmlns:pic="http://schemas.openxmlformats.org/drawingml/2006/picture">
+                  <pic:nvPicPr>
+                    <pic:cNvPr id="6" name="Image2" descr=""/>
+                    <pic:cNvPicPr>
+                      <a:picLocks noChangeAspect="1" noChangeArrowheads="1"/>
+                    </pic:cNvPicPr>
+                  </pic:nvPicPr>
+                  <pic:blipFill>
+                    <a:blip r:embed="rId3"/>
+                    <a:stretch>
+                      <a:fillRect/>
+                    </a:stretch>
+                  </pic:blipFill>
+                  <pic:spPr bwMode="auto">
+                    <a:xfrm>
+                      <a:off x="0" y="0"/>
+                      <a:ext cx="619125" cy="492125"/>
+                    </a:xfrm>
+                    <a:prstGeom prst="rect">
+                      <a:avLst/>
+                    </a:prstGeom>
+                  </pic:spPr>
+                </pic:pic>
+              </a:graphicData>
+            </a:graphic>
+          </wp:anchor>
+        </w:drawing>
       </w:r>
     </w:p>
     <w:p>
@@ -1242,7 +1266,17 @@
       </w:pPr>
       <w:r>
         <w:rPr/>
-        <w:t>Marco Kolb</w:t>
+        <w:t xml:space="preserve">Marco Kolb </w:t>
+      </w:r>
+    </w:p>
+    <w:p>
+      <w:pPr>
+        <w:pStyle w:val="Normal"/>
+        <w:jc w:val="left"/>
+        <w:rPr/>
+      </w:pPr>
+      <w:r>
+        <w:rPr/>
       </w:r>
     </w:p>
     <w:p>

</xml_diff>